<commit_message>
Finished Sept 12 PTC assignments.
</commit_message>
<xml_diff>
--- a/BAIST/LEAD3030/8 PTCTemplate.docx
+++ b/BAIST/LEAD3030/8 PTCTemplate.docx
@@ -30,11 +30,11 @@
         <w:tblLook w:val="04A0" w:firstRow="1" w:lastRow="0" w:firstColumn="1" w:lastColumn="0" w:noHBand="0" w:noVBand="1"/>
       </w:tblPr>
       <w:tblGrid>
-        <w:gridCol w:w="1062"/>
-        <w:gridCol w:w="1031"/>
-        <w:gridCol w:w="4184"/>
-        <w:gridCol w:w="1412"/>
-        <w:gridCol w:w="1887"/>
+        <w:gridCol w:w="971"/>
+        <w:gridCol w:w="961"/>
+        <w:gridCol w:w="3044"/>
+        <w:gridCol w:w="1335"/>
+        <w:gridCol w:w="1599"/>
       </w:tblGrid>
       <w:tr>
         <w:tc>
@@ -55,8 +55,6 @@
               </w:rPr>
               <w:t>Name:</w:t>
             </w:r>
-            <w:bookmarkStart w:id="0" w:name="_GoBack"/>
-            <w:bookmarkEnd w:id="0"/>
           </w:p>
         </w:tc>
         <w:tc>
@@ -174,10 +172,16 @@
         <w:jc w:val="center"/>
       </w:pPr>
     </w:p>
-    <w:p/>
+    <w:p>
+      <w:pPr>
+        <w:spacing w:line="480" w:lineRule="auto"/>
+      </w:pPr>
+      <w:bookmarkStart w:id="0" w:name="_GoBack"/>
+      <w:bookmarkEnd w:id="0"/>
+    </w:p>
     <w:sectPr>
       <w:pgSz w:w="12240" w:h="15840"/>
-      <w:pgMar w:top="1440" w:right="1440" w:bottom="1440" w:left="1440" w:header="720" w:footer="720" w:gutter="0"/>
+      <w:pgMar w:top="1440" w:right="2160" w:bottom="1440" w:left="2160" w:header="720" w:footer="720" w:gutter="0"/>
       <w:cols w:space="720"/>
       <w:docGrid w:linePitch="360"/>
     </w:sectPr>

</xml_diff>